<commit_message>
code complete ready for test
</commit_message>
<xml_diff>
--- a/Global Variables.docx
+++ b/Global Variables.docx
@@ -4,7 +4,10 @@
   <w:body>
     <w:p>
       <w:r>
-        <w:t>Global Variables</w:t>
+        <w:t xml:space="preserve">Global </w:t>
+      </w:r>
+      <w:r>
+        <w:t>Object</w:t>
       </w:r>
     </w:p>
     <w:p/>
@@ -36,7 +39,7 @@
                 <w:b/>
                 <w:bCs/>
               </w:rPr>
-              <w:t>Variable</w:t>
+              <w:t>Object property</w:t>
             </w:r>
           </w:p>
         </w:tc>
@@ -125,10 +128,7 @@
           <w:p>
             <w:proofErr w:type="spellStart"/>
             <w:r>
-              <w:t>workT</w:t>
-            </w:r>
-            <w:r>
-              <w:t>ime</w:t>
+              <w:t>workTime</w:t>
             </w:r>
             <w:proofErr w:type="spellEnd"/>
           </w:p>
@@ -162,10 +162,7 @@
           <w:p>
             <w:proofErr w:type="spellStart"/>
             <w:r>
-              <w:t>break</w:t>
-            </w:r>
-            <w:r>
-              <w:t>TimeLeft</w:t>
+              <w:t>breakTimeLeft</w:t>
             </w:r>
             <w:proofErr w:type="spellEnd"/>
           </w:p>
@@ -255,6 +252,40 @@
           <w:p>
             <w:r>
               <w:t>True for working phase</w:t>
+            </w:r>
+          </w:p>
+        </w:tc>
+      </w:tr>
+      <w:tr>
+        <w:tc>
+          <w:tcPr>
+            <w:tcW w:w="1696" w:type="dxa"/>
+          </w:tcPr>
+          <w:p>
+            <w:r>
+              <w:t>Play</w:t>
+            </w:r>
+          </w:p>
+        </w:tc>
+        <w:tc>
+          <w:tcPr>
+            <w:tcW w:w="1418" w:type="dxa"/>
+          </w:tcPr>
+          <w:p>
+            <w:proofErr w:type="spellStart"/>
+            <w:r>
+              <w:t>boolean</w:t>
+            </w:r>
+            <w:proofErr w:type="spellEnd"/>
+          </w:p>
+        </w:tc>
+        <w:tc>
+          <w:tcPr>
+            <w:tcW w:w="5902" w:type="dxa"/>
+          </w:tcPr>
+          <w:p>
+            <w:r>
+              <w:t>True when playing</w:t>
             </w:r>
           </w:p>
         </w:tc>

</xml_diff>